<commit_message>
Close #27, though needs manual command, could add gruntfile in future. Close #24 just using iterator as ID now. Starting #13 halving all image sizes, need to remove hard-coded 64s
</commit_message>
<xml_diff>
--- a/Followme_guide.docx
+++ b/Followme_guide.docx
@@ -1,6 +1,6 @@
 
 <file path=word/document.xml><?xml version="1.0" encoding="utf-8"?>
-<w:document xmlns:wpc="http://schemas.microsoft.com/office/word/2010/wordprocessingCanvas" xmlns:cx="http://schemas.microsoft.com/office/drawing/2014/chartex" xmlns:cx1="http://schemas.microsoft.com/office/drawing/2015/9/8/chartex" xmlns:cx2="http://schemas.microsoft.com/office/drawing/2015/10/21/chartex" xmlns:cx3="http://schemas.microsoft.com/office/drawing/2016/5/9/chartex" xmlns:cx4="http://schemas.microsoft.com/office/drawing/2016/5/10/chartex" xmlns:cx5="http://schemas.microsoft.com/office/drawing/2016/5/11/chartex" xmlns:cx6="http://schemas.microsoft.com/office/drawing/2016/5/12/chartex" xmlns:cx7="http://schemas.microsoft.com/office/drawing/2016/5/13/chartex" xmlns:cx8="http://schemas.microsoft.com/office/drawing/2016/5/14/chartex" xmlns:mc="http://schemas.openxmlformats.org/markup-compatibility/2006" xmlns:aink="http://schemas.microsoft.com/office/drawing/2016/ink" xmlns:am3d="http://schemas.microsoft.com/office/drawing/2017/model3d" xmlns:o="urn:schemas-microsoft-com:office:office" xmlns:r="http://schemas.openxmlformats.org/officeDocument/2006/relationships" xmlns:m="http://schemas.openxmlformats.org/officeDocument/2006/math" xmlns:v="urn:schemas-microsoft-com:vml" xmlns:wp14="http://schemas.microsoft.com/office/word/2010/wordprocessingDrawing" xmlns:wp="http://schemas.openxmlformats.org/drawingml/2006/wordprocessingDrawing" xmlns:w10="urn:schemas-microsoft-com:office:word" xmlns:w="http://schemas.openxmlformats.org/wordprocessingml/2006/main" xmlns:w14="http://schemas.microsoft.com/office/word/2010/wordml" xmlns:w15="http://schemas.microsoft.com/office/word/2012/wordml" xmlns:w16cid="http://schemas.microsoft.com/office/word/2016/wordml/cid" xmlns:w16se="http://schemas.microsoft.com/office/word/2015/wordml/symex" xmlns:wpg="http://schemas.microsoft.com/office/word/2010/wordprocessingGroup" xmlns:wpi="http://schemas.microsoft.com/office/word/2010/wordprocessingInk" xmlns:wne="http://schemas.microsoft.com/office/word/2006/wordml" xmlns:wps="http://schemas.microsoft.com/office/word/2010/wordprocessingShape" mc:Ignorable="w14 w15 w16se w16cid wp14">
+<w:document xmlns:wpc="http://schemas.microsoft.com/office/word/2010/wordprocessingCanvas" xmlns:cx="http://schemas.microsoft.com/office/drawing/2014/chartex" xmlns:cx1="http://schemas.microsoft.com/office/drawing/2015/9/8/chartex" xmlns:cx2="http://schemas.microsoft.com/office/drawing/2015/10/21/chartex" xmlns:cx3="http://schemas.microsoft.com/office/drawing/2016/5/9/chartex" xmlns:cx4="http://schemas.microsoft.com/office/drawing/2016/5/10/chartex" xmlns:cx5="http://schemas.microsoft.com/office/drawing/2016/5/11/chartex" xmlns:cx6="http://schemas.microsoft.com/office/drawing/2016/5/12/chartex" xmlns:cx7="http://schemas.microsoft.com/office/drawing/2016/5/13/chartex" xmlns:cx8="http://schemas.microsoft.com/office/drawing/2016/5/14/chartex" xmlns:mc="http://schemas.openxmlformats.org/markup-compatibility/2006" xmlns:aink="http://schemas.microsoft.com/office/drawing/2016/ink" xmlns:am3d="http://schemas.microsoft.com/office/drawing/2017/model3d" xmlns:o="urn:schemas-microsoft-com:office:office" xmlns:r="http://schemas.openxmlformats.org/officeDocument/2006/relationships" xmlns:m="http://schemas.openxmlformats.org/officeDocument/2006/math" xmlns:v="urn:schemas-microsoft-com:vml" xmlns:wp14="http://schemas.microsoft.com/office/word/2010/wordprocessingDrawing" xmlns:wp="http://schemas.openxmlformats.org/drawingml/2006/wordprocessingDrawing" xmlns:w10="urn:schemas-microsoft-com:office:word" xmlns:w="http://schemas.openxmlformats.org/wordprocessingml/2006/main" xmlns:w14="http://schemas.microsoft.com/office/word/2010/wordml" xmlns:w15="http://schemas.microsoft.com/office/word/2012/wordml" xmlns:w16cex="http://schemas.microsoft.com/office/word/2018/wordml/cex" xmlns:w16cid="http://schemas.microsoft.com/office/word/2016/wordml/cid" xmlns:w16="http://schemas.microsoft.com/office/word/2018/wordml" xmlns:w16sdtdh="http://schemas.microsoft.com/office/word/2020/wordml/sdtdatahash" xmlns:w16se="http://schemas.microsoft.com/office/word/2015/wordml/symex" xmlns:wpg="http://schemas.microsoft.com/office/word/2010/wordprocessingGroup" xmlns:wpi="http://schemas.microsoft.com/office/word/2010/wordprocessingInk" xmlns:wne="http://schemas.microsoft.com/office/word/2006/wordml" xmlns:wps="http://schemas.microsoft.com/office/word/2010/wordprocessingShape" mc:Ignorable="w14 w15 w16se w16cid w16 w16cex w16sdtdh wp14">
   <w:body>
     <w:p>
       <w:pPr>
@@ -59,21 +59,7 @@
             <w:rStyle w:val="Hyperlink"/>
             <w:noProof/>
           </w:rPr>
-          <w:t>Level loading, with</w:t>
-        </w:r>
-        <w:r>
-          <w:rPr>
-            <w:rStyle w:val="Hyperlink"/>
-            <w:noProof/>
-          </w:rPr>
-          <w:t xml:space="preserve"> </w:t>
-        </w:r>
-        <w:r>
-          <w:rPr>
-            <w:rStyle w:val="Hyperlink"/>
-            <w:noProof/>
-          </w:rPr>
-          <w:t>CSV</w:t>
+          <w:t>Level loading, with CSV</w:t>
         </w:r>
       </w:hyperlink>
     </w:p>
@@ -167,6 +153,8 @@
         <w:t>//1.13.1.4 extension made, surfaces can now move too</w:t>
       </w:r>
     </w:p>
+    <w:p/>
+    <w:p/>
     <w:p>
       <w:pPr>
         <w:sectPr>
@@ -176,6 +164,9 @@
           <w:cols w:space="720"/>
         </w:sectPr>
       </w:pPr>
+      <w:r>
+        <w:t>Tsc –watch in command prompt for it to watch the TS files and convert them to JS on save</w:t>
+      </w:r>
     </w:p>
     <w:p>
       <w:pPr>
@@ -240,12 +231,8 @@
       </w:r>
       <w:r>
         <w:tab/>
-      </w:r>
-      <w:proofErr w:type="spellStart"/>
-      <w:r>
         <w:t>start|endFrame</w:t>
       </w:r>
-      <w:proofErr w:type="spellEnd"/>
       <w:r>
         <w:tab/>
       </w:r>
@@ -354,8 +341,6 @@
       </w:r>
     </w:p>
     <w:p>
-      <w:bookmarkStart w:id="4" w:name="_GoBack"/>
-      <w:bookmarkEnd w:id="4"/>
       <w:r>
         <w:tab/>
       </w:r>
@@ -412,14 +397,7 @@
       </w:r>
       <w:r>
         <w:tab/>
-      </w:r>
-      <w:proofErr w:type="spellStart"/>
-      <w:r>
-        <w:t>uniqueIdenitifer</w:t>
-      </w:r>
-      <w:proofErr w:type="spellEnd"/>
-      <w:r>
-        <w:t xml:space="preserve"> must be different, or it isn't shown</w:t>
+        <w:t>uniqueIdenitifer must be different, or it isn't shown</w:t>
       </w:r>
     </w:p>
     <w:p>
@@ -428,13 +406,8 @@
       </w:r>
       <w:r>
         <w:tab/>
-        <w:t xml:space="preserve">All images will be flipped to the inside automatically so be wary of </w:t>
-      </w:r>
-      <w:proofErr w:type="spellStart"/>
-      <w:r>
-        <w:t>startFrame</w:t>
-      </w:r>
-      <w:proofErr w:type="spellEnd"/>
+        <w:t>All images will be flipped to the inside automatically so be wary of startFrame</w:t>
+      </w:r>
     </w:p>
     <w:p>
       <w:r>
@@ -442,15 +415,7 @@
       </w:r>
       <w:r>
         <w:tab/>
-        <w:t xml:space="preserve">Entrance as a </w:t>
-      </w:r>
-      <w:proofErr w:type="spellStart"/>
-      <w:r>
-        <w:t>boolean</w:t>
-      </w:r>
-      <w:proofErr w:type="spellEnd"/>
-      <w:r>
-        <w:t xml:space="preserve"> means "if I press 'up' here, I go into the cave", which logically only makes sense if the UI shows that. There could be some experimentation here with switches and jumping in later levels</w:t>
+        <w:t>Entrance as a boolean means "if I press 'up' here, I go into the cave", which logically only makes sense if the UI shows that. There could be some experimentation here with switches and jumping in later levels</w:t>
       </w:r>
     </w:p>
     <w:p>
@@ -459,46 +424,7 @@
       </w:r>
       <w:r>
         <w:tab/>
-      </w:r>
-      <w:proofErr w:type="spellStart"/>
-      <w:r>
-        <w:t>xMove</w:t>
-      </w:r>
-      <w:proofErr w:type="spellEnd"/>
-      <w:r>
-        <w:t xml:space="preserve"> and </w:t>
-      </w:r>
-      <w:proofErr w:type="spellStart"/>
-      <w:r>
-        <w:t>yMove</w:t>
-      </w:r>
-      <w:proofErr w:type="spellEnd"/>
-      <w:r>
-        <w:t xml:space="preserve"> tell the design where to go [see below] and </w:t>
-      </w:r>
-      <w:proofErr w:type="spellStart"/>
-      <w:r>
-        <w:t>oves</w:t>
-      </w:r>
-      <w:proofErr w:type="spellEnd"/>
-      <w:r>
-        <w:t xml:space="preserve"> the image from the start point e.g. a </w:t>
-      </w:r>
-      <w:proofErr w:type="spellStart"/>
-      <w:r>
-        <w:t>xMove</w:t>
-      </w:r>
-      <w:proofErr w:type="spellEnd"/>
-      <w:r>
-        <w:t xml:space="preserve"> of 2 is down 2 from the original </w:t>
-      </w:r>
-      <w:proofErr w:type="spellStart"/>
-      <w:r>
-        <w:t>startFrame</w:t>
-      </w:r>
-      <w:proofErr w:type="spellEnd"/>
-      <w:r>
-        <w:t xml:space="preserve"> setting</w:t>
+        <w:t>xMove and yMove tell the design where to go [see below] and oves the image from the start point e.g. a xMove of 2 is down 2 from the original startFrame setting</w:t>
       </w:r>
     </w:p>
     <w:p>
@@ -507,22 +433,7 @@
       </w:r>
       <w:r>
         <w:tab/>
-      </w:r>
-      <w:proofErr w:type="spellStart"/>
-      <w:r>
-        <w:t>caveWall</w:t>
-      </w:r>
-      <w:proofErr w:type="spellEnd"/>
-      <w:r>
-        <w:t xml:space="preserve"> and </w:t>
-      </w:r>
-      <w:proofErr w:type="spellStart"/>
-      <w:r>
-        <w:t>caveCeiling</w:t>
-      </w:r>
-      <w:proofErr w:type="spellEnd"/>
-      <w:r>
-        <w:t xml:space="preserve"> declare if you can be shot and | or if you can jump to this object. If you try to jump at a wall, you can't, bullets die.</w:t>
+        <w:t>caveWall and caveCeiling declare if you can be shot and | or if you can jump to this object. If you try to jump at a wall, you can't, bullets die.</w:t>
       </w:r>
     </w:p>
     <w:p>
@@ -557,31 +468,7 @@
       </w:r>
       <w:r>
         <w:tab/>
-        <w:t xml:space="preserve">The door on its own is declared as </w:t>
-      </w:r>
-      <w:proofErr w:type="spellStart"/>
-      <w:r>
-        <w:t>heiggtY</w:t>
-      </w:r>
-      <w:proofErr w:type="spellEnd"/>
-      <w:r>
-        <w:t xml:space="preserve"> of 2 and </w:t>
-      </w:r>
-      <w:proofErr w:type="spellStart"/>
-      <w:r>
-        <w:t>xMove</w:t>
-      </w:r>
-      <w:proofErr w:type="spellEnd"/>
-      <w:r>
-        <w:t xml:space="preserve"> 0 for the right side, </w:t>
-      </w:r>
-      <w:proofErr w:type="spellStart"/>
-      <w:r>
-        <w:t>xMove</w:t>
-      </w:r>
-      <w:proofErr w:type="spellEnd"/>
-      <w:r>
-        <w:t xml:space="preserve"> is 2 for the left side.</w:t>
+        <w:t>The door on its own is declared as heiggtY of 2 and xMove 0 for the right side, xMove is 2 for the left side.</w:t>
       </w:r>
     </w:p>
     <w:p>
@@ -590,23 +477,7 @@
       </w:r>
       <w:r>
         <w:tab/>
-        <w:t xml:space="preserve">To make the door bigger you can add as many 0.5 height elements with a </w:t>
-      </w:r>
-      <w:proofErr w:type="spellStart"/>
-      <w:r>
-        <w:t>startFrame</w:t>
-      </w:r>
-      <w:proofErr w:type="spellEnd"/>
-      <w:r>
-        <w:t xml:space="preserve"> of 0 and an </w:t>
-      </w:r>
-      <w:proofErr w:type="spellStart"/>
-      <w:r>
-        <w:t>xMove</w:t>
-      </w:r>
-      <w:proofErr w:type="spellEnd"/>
-      <w:r>
-        <w:t xml:space="preserve"> of 2 [as default size is smaller than 0]</w:t>
+        <w:t>To make the door bigger you can add as many 0.5 height elements with a startFrame of 0 and an xMove of 2 [as default size is smaller than 0]</w:t>
       </w:r>
     </w:p>
     <w:p>
@@ -639,14 +510,7 @@
       </w:r>
       <w:r>
         <w:tab/>
-      </w:r>
-      <w:proofErr w:type="spellStart"/>
-      <w:r>
-        <w:t>widthX</w:t>
-      </w:r>
-      <w:proofErr w:type="spellEnd"/>
-      <w:r>
-        <w:t xml:space="preserve"> is always 0.5 - due to the cave design</w:t>
+        <w:t>widthX is always 0.5 - due to the cave design</w:t>
       </w:r>
     </w:p>
     <w:p>
@@ -655,15 +519,7 @@
       </w:r>
       <w:r>
         <w:tab/>
-        <w:t xml:space="preserve">an </w:t>
-      </w:r>
-      <w:proofErr w:type="spellStart"/>
-      <w:r>
-        <w:t>xMove</w:t>
-      </w:r>
-      <w:proofErr w:type="spellEnd"/>
-      <w:r>
-        <w:t xml:space="preserve"> of 1.5 states that this is the circuit walls [height of 2] which is a thicker circuit line</w:t>
+        <w:t>an xMove of 1.5 states that this is the circuit walls [height of 2] which is a thicker circuit line</w:t>
       </w:r>
     </w:p>
     <w:p>
@@ -672,15 +528,7 @@
       </w:r>
       <w:r>
         <w:tab/>
-        <w:t xml:space="preserve">Height of 0.5 and </w:t>
-      </w:r>
-      <w:proofErr w:type="spellStart"/>
-      <w:r>
-        <w:t>yMove</w:t>
-      </w:r>
-      <w:proofErr w:type="spellEnd"/>
-      <w:r>
-        <w:t xml:space="preserve"> of 3 will allow you to extend the wall down [lowest part of the wall above repeated]</w:t>
+        <w:t>Height of 0.5 and yMove of 3 will allow you to extend the wall down [lowest part of the wall above repeated]</w:t>
       </w:r>
     </w:p>
     <w:p>
@@ -689,39 +537,7 @@
       </w:r>
       <w:r>
         <w:tab/>
-        <w:t xml:space="preserve">If you want a nice consistent wall, you should use </w:t>
-      </w:r>
-      <w:proofErr w:type="spellStart"/>
-      <w:r>
-        <w:t>widthX</w:t>
-      </w:r>
-      <w:proofErr w:type="spellEnd"/>
-      <w:r>
-        <w:t xml:space="preserve"> of 0.5, </w:t>
-      </w:r>
-      <w:proofErr w:type="spellStart"/>
-      <w:r>
-        <w:t>heightY</w:t>
-      </w:r>
-      <w:proofErr w:type="spellEnd"/>
-      <w:r>
-        <w:t xml:space="preserve"> of 1.5, </w:t>
-      </w:r>
-      <w:proofErr w:type="spellStart"/>
-      <w:r>
-        <w:t>yMove</w:t>
-      </w:r>
-      <w:proofErr w:type="spellEnd"/>
-      <w:r>
-        <w:t xml:space="preserve"> of 0.5 and </w:t>
-      </w:r>
-      <w:proofErr w:type="spellStart"/>
-      <w:r>
-        <w:t>xMove</w:t>
-      </w:r>
-      <w:proofErr w:type="spellEnd"/>
-      <w:r>
-        <w:t xml:space="preserve"> of 1.5 which will give you the "trunk" of the door. Just repeat this for the main cave structure</w:t>
+        <w:t>If you want a nice consistent wall, you should use widthX of 0.5, heightY of 1.5, yMove of 0.5 and xMove of 1.5 which will give you the "trunk" of the door. Just repeat this for the main cave structure</w:t>
       </w:r>
     </w:p>
     <w:p/>
@@ -736,15 +552,7 @@
       </w:r>
       <w:r>
         <w:tab/>
-        <w:t xml:space="preserve">x 0.5 to the right [or left], and an </w:t>
-      </w:r>
-      <w:proofErr w:type="spellStart"/>
-      <w:r>
-        <w:t>xMove</w:t>
-      </w:r>
-      <w:proofErr w:type="spellEnd"/>
-      <w:r>
-        <w:t xml:space="preserve"> of 1.5 [or 0] width of 1.25, height 0.5</w:t>
+        <w:t>x 0.5 to the right [or left], and an xMove of 1.5 [or 0] width of 1.25, height 0.5</w:t>
       </w:r>
     </w:p>
     <w:p/>
@@ -759,30 +567,7 @@
       </w:r>
       <w:r>
         <w:tab/>
-      </w:r>
-      <w:proofErr w:type="spellStart"/>
-      <w:r>
-        <w:t>yMove</w:t>
-      </w:r>
-      <w:proofErr w:type="spellEnd"/>
-      <w:r>
-        <w:t xml:space="preserve"> of .5 and </w:t>
-      </w:r>
-      <w:proofErr w:type="spellStart"/>
-      <w:r>
-        <w:t>xMove</w:t>
-      </w:r>
-      <w:proofErr w:type="spellEnd"/>
-      <w:r>
-        <w:t xml:space="preserve"> of 2. With is 1 and </w:t>
-      </w:r>
-      <w:proofErr w:type="spellStart"/>
-      <w:r>
-        <w:t>heightY</w:t>
-      </w:r>
-      <w:proofErr w:type="spellEnd"/>
-      <w:r>
-        <w:t xml:space="preserve"> is 0.5. That's for the hanging being on the right</w:t>
+        <w:t>yMove of .5 and xMove of 2. With is 1 and heightY is 0.5. That's for the hanging being on the right</w:t>
       </w:r>
     </w:p>
     <w:p>
@@ -802,15 +587,7 @@
       </w:r>
       <w:r>
         <w:tab/>
-        <w:t>If you specify both a "checkpoint" of a negative number and "</w:t>
-      </w:r>
-      <w:proofErr w:type="spellStart"/>
-      <w:r>
-        <w:t>newLevel</w:t>
-      </w:r>
-      <w:proofErr w:type="spellEnd"/>
-      <w:r>
-        <w:t>" with the name of the level it is a teleport to that</w:t>
+        <w:t>If you specify both a "checkpoint" of a negative number and "newLevel" with the name of the level it is a teleport to that</w:t>
       </w:r>
     </w:p>
     <w:p>
@@ -838,12 +615,8 @@
       </w:r>
       <w:r>
         <w:tab/>
-      </w:r>
-      <w:proofErr w:type="spellStart"/>
-      <w:r>
         <w:t>start|endFrame</w:t>
       </w:r>
-      <w:proofErr w:type="spellEnd"/>
       <w:r>
         <w:tab/>
       </w:r>
@@ -904,21 +677,8 @@
     </w:p>
     <w:p/>
     <w:p>
-      <w:proofErr w:type="spellStart"/>
-      <w:r>
-        <w:t>CaveName</w:t>
-      </w:r>
-      <w:proofErr w:type="spellEnd"/>
-      <w:r>
-        <w:t xml:space="preserve">, states what cave it appears in. </w:t>
-      </w:r>
-      <w:proofErr w:type="spellStart"/>
-      <w:r>
-        <w:t>inCave</w:t>
-      </w:r>
-      <w:proofErr w:type="spellEnd"/>
-      <w:r>
-        <w:t xml:space="preserve"> needs to be true too</w:t>
+      <w:r>
+        <w:t>CaveName, states what cave it appears in. inCave needs to be true too</w:t>
       </w:r>
     </w:p>
     <w:p/>
@@ -936,14 +696,14 @@
       <w:pPr>
         <w:pStyle w:val="Heading2"/>
       </w:pPr>
-      <w:bookmarkStart w:id="5" w:name="_Toc504834474"/>
-      <w:bookmarkStart w:id="6" w:name="_Toc504834508"/>
+      <w:bookmarkStart w:id="4" w:name="_Toc504834474"/>
+      <w:bookmarkStart w:id="5" w:name="_Toc504834508"/>
       <w:r>
         <w:lastRenderedPageBreak/>
         <w:t>Level Loader, post CSV creation</w:t>
       </w:r>
+      <w:bookmarkEnd w:id="4"/>
       <w:bookmarkEnd w:id="5"/>
-      <w:bookmarkEnd w:id="6"/>
     </w:p>
     <w:p>
       <w:pPr>
@@ -955,28 +715,10 @@
     </w:p>
     <w:p>
       <w:r>
-        <w:t xml:space="preserve">Within </w:t>
-      </w:r>
-      <w:proofErr w:type="spellStart"/>
-      <w:proofErr w:type="gramStart"/>
-      <w:r>
-        <w:t>services.levelServicesDefined</w:t>
-      </w:r>
-      <w:proofErr w:type="spellEnd"/>
-      <w:proofErr w:type="gramEnd"/>
-      <w:r>
-        <w:t xml:space="preserve">, there is a method which loops over the files for the level, and as part of </w:t>
-      </w:r>
-      <w:r>
-        <w:t xml:space="preserve">the </w:t>
-      </w:r>
-      <w:proofErr w:type="spellStart"/>
-      <w:r>
-        <w:t>websockets</w:t>
-      </w:r>
-      <w:proofErr w:type="spellEnd"/>
-      <w:r>
-        <w:t xml:space="preserve"> functionality, it calls the JS function </w:t>
+        <w:t xml:space="preserve">Within services.levelServicesDefined, there is a method which loops over the files for the level, and as part of </w:t>
+      </w:r>
+      <w:r>
+        <w:t xml:space="preserve">the websockets functionality, it calls the JS function </w:t>
       </w:r>
     </w:p>
     <w:p>
@@ -988,24 +730,13 @@
           <w:color w:val="DCDCDC"/>
         </w:rPr>
       </w:pPr>
-      <w:proofErr w:type="spellStart"/>
-      <w:proofErr w:type="gramStart"/>
       <w:r>
         <w:rPr>
           <w:rFonts w:ascii="Consolas" w:hAnsi="Consolas"/>
           <w:color w:val="DCDCDC"/>
         </w:rPr>
-        <w:t>followMe.levelServicesDefined.client</w:t>
-      </w:r>
-      <w:proofErr w:type="gramEnd"/>
-      <w:r>
-        <w:rPr>
-          <w:rFonts w:ascii="Consolas" w:hAnsi="Consolas"/>
-          <w:color w:val="DCDCDC"/>
-        </w:rPr>
-        <w:t>.addImageFromServer</w:t>
-      </w:r>
-      <w:proofErr w:type="spellEnd"/>
+        <w:t>followMe.levelServicesDefined.client.addImageFromServer</w:t>
+      </w:r>
     </w:p>
     <w:p>
       <w:r>
@@ -1080,20 +811,18 @@
           <w:sz w:val="20"/>
           <w:szCs w:val="20"/>
         </w:rPr>
-        <w:t> ((</w:t>
-      </w:r>
-      <w:proofErr w:type="gramStart"/>
+        <w:t> ((serveranimation.xend </w:t>
+      </w:r>
       <w:r>
         <w:rPr>
           <w:rFonts w:ascii="Consolas" w:hAnsi="Consolas" w:cs="Courier New"/>
-          <w:color w:val="DCDCDC"/>
+          <w:color w:val="B4B4B4"/>
           <w:kern w:val="0"/>
           <w:sz w:val="20"/>
           <w:szCs w:val="20"/>
         </w:rPr>
-        <w:t>serveranimation.xend</w:t>
-      </w:r>
-      <w:proofErr w:type="gramEnd"/>
+        <w:t>&gt;</w:t>
+      </w:r>
       <w:r>
         <w:rPr>
           <w:rFonts w:ascii="Consolas" w:hAnsi="Consolas" w:cs="Courier New"/>
@@ -1107,12 +836,12 @@
       <w:r>
         <w:rPr>
           <w:rFonts w:ascii="Consolas" w:hAnsi="Consolas" w:cs="Courier New"/>
-          <w:color w:val="B4B4B4"/>
+          <w:color w:val="B5CEA8"/>
           <w:kern w:val="0"/>
           <w:sz w:val="20"/>
           <w:szCs w:val="20"/>
         </w:rPr>
-        <w:t>&gt;</w:t>
+        <w:t>0</w:t>
       </w:r>
       <w:r>
         <w:rPr>
@@ -1127,12 +856,32 @@
       <w:r>
         <w:rPr>
           <w:rFonts w:ascii="Consolas" w:hAnsi="Consolas" w:cs="Courier New"/>
-          <w:color w:val="B5CEA8"/>
+          <w:color w:val="B4B4B4"/>
           <w:kern w:val="0"/>
           <w:sz w:val="20"/>
           <w:szCs w:val="20"/>
         </w:rPr>
-        <w:t>0</w:t>
+        <w:t>||</w:t>
+      </w:r>
+      <w:r>
+        <w:rPr>
+          <w:rFonts w:ascii="Consolas" w:hAnsi="Consolas" w:cs="Courier New"/>
+          <w:color w:val="DCDCDC"/>
+          <w:kern w:val="0"/>
+          <w:sz w:val="20"/>
+          <w:szCs w:val="20"/>
+        </w:rPr>
+        <w:t> serveranimation.yend </w:t>
+      </w:r>
+      <w:r>
+        <w:rPr>
+          <w:rFonts w:ascii="Consolas" w:hAnsi="Consolas" w:cs="Courier New"/>
+          <w:color w:val="B4B4B4"/>
+          <w:kern w:val="0"/>
+          <w:sz w:val="20"/>
+          <w:szCs w:val="20"/>
+        </w:rPr>
+        <w:t>&gt;</w:t>
       </w:r>
       <w:r>
         <w:rPr>
@@ -1147,12 +896,12 @@
       <w:r>
         <w:rPr>
           <w:rFonts w:ascii="Consolas" w:hAnsi="Consolas" w:cs="Courier New"/>
-          <w:color w:val="B4B4B4"/>
+          <w:color w:val="B5CEA8"/>
           <w:kern w:val="0"/>
           <w:sz w:val="20"/>
           <w:szCs w:val="20"/>
         </w:rPr>
-        <w:t>||</w:t>
+        <w:t>0</w:t>
       </w:r>
       <w:r>
         <w:rPr>
@@ -1162,7 +911,7 @@
           <w:sz w:val="20"/>
           <w:szCs w:val="20"/>
         </w:rPr>
-        <w:t> serveranimation.yend </w:t>
+        <w:t>) </w:t>
       </w:r>
       <w:r>
         <w:rPr>
@@ -1172,7 +921,27 @@
           <w:sz w:val="20"/>
           <w:szCs w:val="20"/>
         </w:rPr>
-        <w:t>&gt;</w:t>
+        <w:t>&amp;&amp;</w:t>
+      </w:r>
+      <w:r>
+        <w:rPr>
+          <w:rFonts w:ascii="Consolas" w:hAnsi="Consolas" w:cs="Courier New"/>
+          <w:color w:val="DCDCDC"/>
+          <w:kern w:val="0"/>
+          <w:sz w:val="20"/>
+          <w:szCs w:val="20"/>
+        </w:rPr>
+        <w:t> serveranimation.type </w:t>
+      </w:r>
+      <w:r>
+        <w:rPr>
+          <w:rFonts w:ascii="Consolas" w:hAnsi="Consolas" w:cs="Courier New"/>
+          <w:color w:val="B4B4B4"/>
+          <w:kern w:val="0"/>
+          <w:sz w:val="20"/>
+          <w:szCs w:val="20"/>
+        </w:rPr>
+        <w:t>!=</w:t>
       </w:r>
       <w:r>
         <w:rPr>
@@ -1187,66 +956,6 @@
       <w:r>
         <w:rPr>
           <w:rFonts w:ascii="Consolas" w:hAnsi="Consolas" w:cs="Courier New"/>
-          <w:color w:val="B5CEA8"/>
-          <w:kern w:val="0"/>
-          <w:sz w:val="20"/>
-          <w:szCs w:val="20"/>
-        </w:rPr>
-        <w:t>0</w:t>
-      </w:r>
-      <w:r>
-        <w:rPr>
-          <w:rFonts w:ascii="Consolas" w:hAnsi="Consolas" w:cs="Courier New"/>
-          <w:color w:val="DCDCDC"/>
-          <w:kern w:val="0"/>
-          <w:sz w:val="20"/>
-          <w:szCs w:val="20"/>
-        </w:rPr>
-        <w:t>) </w:t>
-      </w:r>
-      <w:r>
-        <w:rPr>
-          <w:rFonts w:ascii="Consolas" w:hAnsi="Consolas" w:cs="Courier New"/>
-          <w:color w:val="B4B4B4"/>
-          <w:kern w:val="0"/>
-          <w:sz w:val="20"/>
-          <w:szCs w:val="20"/>
-        </w:rPr>
-        <w:t>&amp;&amp;</w:t>
-      </w:r>
-      <w:r>
-        <w:rPr>
-          <w:rFonts w:ascii="Consolas" w:hAnsi="Consolas" w:cs="Courier New"/>
-          <w:color w:val="DCDCDC"/>
-          <w:kern w:val="0"/>
-          <w:sz w:val="20"/>
-          <w:szCs w:val="20"/>
-        </w:rPr>
-        <w:t> serveranimation.type </w:t>
-      </w:r>
-      <w:r>
-        <w:rPr>
-          <w:rFonts w:ascii="Consolas" w:hAnsi="Consolas" w:cs="Courier New"/>
-          <w:color w:val="B4B4B4"/>
-          <w:kern w:val="0"/>
-          <w:sz w:val="20"/>
-          <w:szCs w:val="20"/>
-        </w:rPr>
-        <w:t>!=</w:t>
-      </w:r>
-      <w:r>
-        <w:rPr>
-          <w:rFonts w:ascii="Consolas" w:hAnsi="Consolas" w:cs="Courier New"/>
-          <w:color w:val="DCDCDC"/>
-          <w:kern w:val="0"/>
-          <w:sz w:val="20"/>
-          <w:szCs w:val="20"/>
-        </w:rPr>
-        <w:t> </w:t>
-      </w:r>
-      <w:r>
-        <w:rPr>
-          <w:rFonts w:ascii="Consolas" w:hAnsi="Consolas" w:cs="Courier New"/>
           <w:color w:val="D69D85"/>
           <w:kern w:val="0"/>
           <w:sz w:val="20"/>
@@ -1279,7 +988,6 @@
           <w:color w:val="DCDCDC"/>
         </w:rPr>
       </w:pPr>
-      <w:proofErr w:type="spellStart"/>
       <w:r>
         <w:rPr>
           <w:rFonts w:ascii="Consolas" w:hAnsi="Consolas"/>
@@ -1287,7 +995,6 @@
         </w:rPr>
         <w:t>followMe.animateObject</w:t>
       </w:r>
-      <w:proofErr w:type="spellEnd"/>
     </w:p>
     <w:p/>
     <w:p>
@@ -1340,16 +1047,8 @@
           <w:numId w:val="30"/>
         </w:numPr>
       </w:pPr>
-      <w:proofErr w:type="spellStart"/>
-      <w:r>
-        <w:t>Xend</w:t>
-      </w:r>
-      <w:proofErr w:type="spellEnd"/>
-      <w:r>
-        <w:t xml:space="preserve"> </w:t>
-      </w:r>
-      <w:r>
-        <w:t>declares how far x moves</w:t>
+      <w:r>
+        <w:t>Xend declares how far x moves</w:t>
       </w:r>
       <w:r>
         <w:t xml:space="preserve"> (multiple of 64</w:t>
@@ -1369,13 +1068,8 @@
           <w:numId w:val="30"/>
         </w:numPr>
       </w:pPr>
-      <w:proofErr w:type="spellStart"/>
-      <w:r>
-        <w:t>Yend</w:t>
-      </w:r>
-      <w:proofErr w:type="spellEnd"/>
-      <w:r>
-        <w:t xml:space="preserve"> declares how far y moves</w:t>
+      <w:r>
+        <w:t>Yend declares how far y moves</w:t>
       </w:r>
       <w:r>
         <w:t xml:space="preserve"> (multiple of 64px)</w:t>
@@ -1389,29 +1083,8 @@
           <w:numId w:val="30"/>
         </w:numPr>
       </w:pPr>
-      <w:proofErr w:type="spellStart"/>
-      <w:r>
-        <w:t>backToStartPoint</w:t>
-      </w:r>
-      <w:proofErr w:type="spellEnd"/>
-      <w:r>
-        <w:t xml:space="preserve"> declares if the object goes back around, or just stops. This would draw an oblong if the </w:t>
-      </w:r>
-      <w:proofErr w:type="spellStart"/>
-      <w:r>
-        <w:t>yend</w:t>
-      </w:r>
-      <w:proofErr w:type="spellEnd"/>
-      <w:r>
-        <w:t xml:space="preserve"> and </w:t>
-      </w:r>
-      <w:proofErr w:type="spellStart"/>
-      <w:r>
-        <w:t>xend</w:t>
-      </w:r>
-      <w:proofErr w:type="spellEnd"/>
-      <w:r>
-        <w:t xml:space="preserve"> were set</w:t>
+      <w:r>
+        <w:t>backToStartPoint declares if the object goes back around, or just stops. This would draw an oblong if the yend and xend were set</w:t>
       </w:r>
     </w:p>
     <w:p>
@@ -1434,13 +1107,8 @@
           <w:numId w:val="30"/>
         </w:numPr>
       </w:pPr>
-      <w:proofErr w:type="spellStart"/>
-      <w:r>
-        <w:t>Yend</w:t>
-      </w:r>
-      <w:proofErr w:type="spellEnd"/>
-      <w:r>
-        <w:t xml:space="preserve"> movement </w:t>
+      <w:r>
+        <w:t xml:space="preserve">Yend movement </w:t>
       </w:r>
       <w:r>
         <w:t>Based off “fly” attribute being true</w:t>
@@ -1483,7 +1151,7 @@
 </file>
 
 <file path=word/endnotes.xml><?xml version="1.0" encoding="utf-8"?>
-<w:endnotes xmlns:wpc="http://schemas.microsoft.com/office/word/2010/wordprocessingCanvas" xmlns:cx="http://schemas.microsoft.com/office/drawing/2014/chartex" xmlns:cx1="http://schemas.microsoft.com/office/drawing/2015/9/8/chartex" xmlns:cx2="http://schemas.microsoft.com/office/drawing/2015/10/21/chartex" xmlns:cx3="http://schemas.microsoft.com/office/drawing/2016/5/9/chartex" xmlns:cx4="http://schemas.microsoft.com/office/drawing/2016/5/10/chartex" xmlns:cx5="http://schemas.microsoft.com/office/drawing/2016/5/11/chartex" xmlns:cx6="http://schemas.microsoft.com/office/drawing/2016/5/12/chartex" xmlns:cx7="http://schemas.microsoft.com/office/drawing/2016/5/13/chartex" xmlns:cx8="http://schemas.microsoft.com/office/drawing/2016/5/14/chartex" xmlns:mc="http://schemas.openxmlformats.org/markup-compatibility/2006" xmlns:aink="http://schemas.microsoft.com/office/drawing/2016/ink" xmlns:am3d="http://schemas.microsoft.com/office/drawing/2017/model3d" xmlns:o="urn:schemas-microsoft-com:office:office" xmlns:r="http://schemas.openxmlformats.org/officeDocument/2006/relationships" xmlns:m="http://schemas.openxmlformats.org/officeDocument/2006/math" xmlns:v="urn:schemas-microsoft-com:vml" xmlns:wp14="http://schemas.microsoft.com/office/word/2010/wordprocessingDrawing" xmlns:wp="http://schemas.openxmlformats.org/drawingml/2006/wordprocessingDrawing" xmlns:w10="urn:schemas-microsoft-com:office:word" xmlns:w="http://schemas.openxmlformats.org/wordprocessingml/2006/main" xmlns:w14="http://schemas.microsoft.com/office/word/2010/wordml" xmlns:w15="http://schemas.microsoft.com/office/word/2012/wordml" xmlns:w16cid="http://schemas.microsoft.com/office/word/2016/wordml/cid" xmlns:w16se="http://schemas.microsoft.com/office/word/2015/wordml/symex" xmlns:wpg="http://schemas.microsoft.com/office/word/2010/wordprocessingGroup" xmlns:wpi="http://schemas.microsoft.com/office/word/2010/wordprocessingInk" xmlns:wne="http://schemas.microsoft.com/office/word/2006/wordml" xmlns:wps="http://schemas.microsoft.com/office/word/2010/wordprocessingShape" mc:Ignorable="w14 w15 w16se w16cid wp14">
+<w:endnotes xmlns:wpc="http://schemas.microsoft.com/office/word/2010/wordprocessingCanvas" xmlns:cx="http://schemas.microsoft.com/office/drawing/2014/chartex" xmlns:cx1="http://schemas.microsoft.com/office/drawing/2015/9/8/chartex" xmlns:cx2="http://schemas.microsoft.com/office/drawing/2015/10/21/chartex" xmlns:cx3="http://schemas.microsoft.com/office/drawing/2016/5/9/chartex" xmlns:cx4="http://schemas.microsoft.com/office/drawing/2016/5/10/chartex" xmlns:cx5="http://schemas.microsoft.com/office/drawing/2016/5/11/chartex" xmlns:cx6="http://schemas.microsoft.com/office/drawing/2016/5/12/chartex" xmlns:cx7="http://schemas.microsoft.com/office/drawing/2016/5/13/chartex" xmlns:cx8="http://schemas.microsoft.com/office/drawing/2016/5/14/chartex" xmlns:mc="http://schemas.openxmlformats.org/markup-compatibility/2006" xmlns:aink="http://schemas.microsoft.com/office/drawing/2016/ink" xmlns:am3d="http://schemas.microsoft.com/office/drawing/2017/model3d" xmlns:o="urn:schemas-microsoft-com:office:office" xmlns:r="http://schemas.openxmlformats.org/officeDocument/2006/relationships" xmlns:m="http://schemas.openxmlformats.org/officeDocument/2006/math" xmlns:v="urn:schemas-microsoft-com:vml" xmlns:wp14="http://schemas.microsoft.com/office/word/2010/wordprocessingDrawing" xmlns:wp="http://schemas.openxmlformats.org/drawingml/2006/wordprocessingDrawing" xmlns:w10="urn:schemas-microsoft-com:office:word" xmlns:w="http://schemas.openxmlformats.org/wordprocessingml/2006/main" xmlns:w14="http://schemas.microsoft.com/office/word/2010/wordml" xmlns:w15="http://schemas.microsoft.com/office/word/2012/wordml" xmlns:w16cex="http://schemas.microsoft.com/office/word/2018/wordml/cex" xmlns:w16cid="http://schemas.microsoft.com/office/word/2016/wordml/cid" xmlns:w16="http://schemas.microsoft.com/office/word/2018/wordml" xmlns:w16sdtdh="http://schemas.microsoft.com/office/word/2020/wordml/sdtdatahash" xmlns:w16se="http://schemas.microsoft.com/office/word/2015/wordml/symex" xmlns:wpg="http://schemas.microsoft.com/office/word/2010/wordprocessingGroup" xmlns:wpi="http://schemas.microsoft.com/office/word/2010/wordprocessingInk" xmlns:wne="http://schemas.microsoft.com/office/word/2006/wordml" xmlns:wps="http://schemas.microsoft.com/office/word/2010/wordprocessingShape" mc:Ignorable="w14 w15 w16se w16cid w16 w16cex w16sdtdh wp14">
   <w:endnote w:type="separator" w:id="-1">
     <w:p>
       <w:pPr>
@@ -1508,7 +1176,7 @@
 </file>
 
 <file path=word/footer1.xml><?xml version="1.0" encoding="utf-8"?>
-<w:ftr xmlns:wpc="http://schemas.microsoft.com/office/word/2010/wordprocessingCanvas" xmlns:cx="http://schemas.microsoft.com/office/drawing/2014/chartex" xmlns:cx1="http://schemas.microsoft.com/office/drawing/2015/9/8/chartex" xmlns:cx2="http://schemas.microsoft.com/office/drawing/2015/10/21/chartex" xmlns:cx3="http://schemas.microsoft.com/office/drawing/2016/5/9/chartex" xmlns:cx4="http://schemas.microsoft.com/office/drawing/2016/5/10/chartex" xmlns:cx5="http://schemas.microsoft.com/office/drawing/2016/5/11/chartex" xmlns:cx6="http://schemas.microsoft.com/office/drawing/2016/5/12/chartex" xmlns:cx7="http://schemas.microsoft.com/office/drawing/2016/5/13/chartex" xmlns:cx8="http://schemas.microsoft.com/office/drawing/2016/5/14/chartex" xmlns:mc="http://schemas.openxmlformats.org/markup-compatibility/2006" xmlns:aink="http://schemas.microsoft.com/office/drawing/2016/ink" xmlns:am3d="http://schemas.microsoft.com/office/drawing/2017/model3d" xmlns:o="urn:schemas-microsoft-com:office:office" xmlns:r="http://schemas.openxmlformats.org/officeDocument/2006/relationships" xmlns:m="http://schemas.openxmlformats.org/officeDocument/2006/math" xmlns:v="urn:schemas-microsoft-com:vml" xmlns:wp14="http://schemas.microsoft.com/office/word/2010/wordprocessingDrawing" xmlns:wp="http://schemas.openxmlformats.org/drawingml/2006/wordprocessingDrawing" xmlns:w10="urn:schemas-microsoft-com:office:word" xmlns:w="http://schemas.openxmlformats.org/wordprocessingml/2006/main" xmlns:w14="http://schemas.microsoft.com/office/word/2010/wordml" xmlns:w15="http://schemas.microsoft.com/office/word/2012/wordml" xmlns:w16cid="http://schemas.microsoft.com/office/word/2016/wordml/cid" xmlns:w16se="http://schemas.microsoft.com/office/word/2015/wordml/symex" xmlns:wpg="http://schemas.microsoft.com/office/word/2010/wordprocessingGroup" xmlns:wpi="http://schemas.microsoft.com/office/word/2010/wordprocessingInk" xmlns:wne="http://schemas.microsoft.com/office/word/2006/wordml" xmlns:wps="http://schemas.microsoft.com/office/word/2010/wordprocessingShape" mc:Ignorable="w14 w15 w16se w16cid wp14">
+<w:ftr xmlns:wpc="http://schemas.microsoft.com/office/word/2010/wordprocessingCanvas" xmlns:cx="http://schemas.microsoft.com/office/drawing/2014/chartex" xmlns:cx1="http://schemas.microsoft.com/office/drawing/2015/9/8/chartex" xmlns:cx2="http://schemas.microsoft.com/office/drawing/2015/10/21/chartex" xmlns:cx3="http://schemas.microsoft.com/office/drawing/2016/5/9/chartex" xmlns:cx4="http://schemas.microsoft.com/office/drawing/2016/5/10/chartex" xmlns:cx5="http://schemas.microsoft.com/office/drawing/2016/5/11/chartex" xmlns:cx6="http://schemas.microsoft.com/office/drawing/2016/5/12/chartex" xmlns:cx7="http://schemas.microsoft.com/office/drawing/2016/5/13/chartex" xmlns:cx8="http://schemas.microsoft.com/office/drawing/2016/5/14/chartex" xmlns:mc="http://schemas.openxmlformats.org/markup-compatibility/2006" xmlns:aink="http://schemas.microsoft.com/office/drawing/2016/ink" xmlns:am3d="http://schemas.microsoft.com/office/drawing/2017/model3d" xmlns:o="urn:schemas-microsoft-com:office:office" xmlns:r="http://schemas.openxmlformats.org/officeDocument/2006/relationships" xmlns:m="http://schemas.openxmlformats.org/officeDocument/2006/math" xmlns:v="urn:schemas-microsoft-com:vml" xmlns:wp14="http://schemas.microsoft.com/office/word/2010/wordprocessingDrawing" xmlns:wp="http://schemas.openxmlformats.org/drawingml/2006/wordprocessingDrawing" xmlns:w10="urn:schemas-microsoft-com:office:word" xmlns:w="http://schemas.openxmlformats.org/wordprocessingml/2006/main" xmlns:w14="http://schemas.microsoft.com/office/word/2010/wordml" xmlns:w15="http://schemas.microsoft.com/office/word/2012/wordml" xmlns:w16cex="http://schemas.microsoft.com/office/word/2018/wordml/cex" xmlns:w16cid="http://schemas.microsoft.com/office/word/2016/wordml/cid" xmlns:w16="http://schemas.microsoft.com/office/word/2018/wordml" xmlns:w16sdtdh="http://schemas.microsoft.com/office/word/2020/wordml/sdtdatahash" xmlns:w16se="http://schemas.microsoft.com/office/word/2015/wordml/symex" xmlns:wpg="http://schemas.microsoft.com/office/word/2010/wordprocessingGroup" xmlns:wpi="http://schemas.microsoft.com/office/word/2010/wordprocessingInk" xmlns:wne="http://schemas.microsoft.com/office/word/2006/wordml" xmlns:wps="http://schemas.microsoft.com/office/word/2010/wordprocessingShape" mc:Ignorable="w14 w15 w16se w16cid w16 w16cex w16sdtdh wp14">
   <w:sdt>
     <w:sdtPr>
       <w:id w:val="489840796"/>
@@ -1561,7 +1229,7 @@
 </file>
 
 <file path=word/footnotes.xml><?xml version="1.0" encoding="utf-8"?>
-<w:footnotes xmlns:wpc="http://schemas.microsoft.com/office/word/2010/wordprocessingCanvas" xmlns:cx="http://schemas.microsoft.com/office/drawing/2014/chartex" xmlns:cx1="http://schemas.microsoft.com/office/drawing/2015/9/8/chartex" xmlns:cx2="http://schemas.microsoft.com/office/drawing/2015/10/21/chartex" xmlns:cx3="http://schemas.microsoft.com/office/drawing/2016/5/9/chartex" xmlns:cx4="http://schemas.microsoft.com/office/drawing/2016/5/10/chartex" xmlns:cx5="http://schemas.microsoft.com/office/drawing/2016/5/11/chartex" xmlns:cx6="http://schemas.microsoft.com/office/drawing/2016/5/12/chartex" xmlns:cx7="http://schemas.microsoft.com/office/drawing/2016/5/13/chartex" xmlns:cx8="http://schemas.microsoft.com/office/drawing/2016/5/14/chartex" xmlns:mc="http://schemas.openxmlformats.org/markup-compatibility/2006" xmlns:aink="http://schemas.microsoft.com/office/drawing/2016/ink" xmlns:am3d="http://schemas.microsoft.com/office/drawing/2017/model3d" xmlns:o="urn:schemas-microsoft-com:office:office" xmlns:r="http://schemas.openxmlformats.org/officeDocument/2006/relationships" xmlns:m="http://schemas.openxmlformats.org/officeDocument/2006/math" xmlns:v="urn:schemas-microsoft-com:vml" xmlns:wp14="http://schemas.microsoft.com/office/word/2010/wordprocessingDrawing" xmlns:wp="http://schemas.openxmlformats.org/drawingml/2006/wordprocessingDrawing" xmlns:w10="urn:schemas-microsoft-com:office:word" xmlns:w="http://schemas.openxmlformats.org/wordprocessingml/2006/main" xmlns:w14="http://schemas.microsoft.com/office/word/2010/wordml" xmlns:w15="http://schemas.microsoft.com/office/word/2012/wordml" xmlns:w16cid="http://schemas.microsoft.com/office/word/2016/wordml/cid" xmlns:w16se="http://schemas.microsoft.com/office/word/2015/wordml/symex" xmlns:wpg="http://schemas.microsoft.com/office/word/2010/wordprocessingGroup" xmlns:wpi="http://schemas.microsoft.com/office/word/2010/wordprocessingInk" xmlns:wne="http://schemas.microsoft.com/office/word/2006/wordml" xmlns:wps="http://schemas.microsoft.com/office/word/2010/wordprocessingShape" mc:Ignorable="w14 w15 w16se w16cid wp14">
+<w:footnotes xmlns:wpc="http://schemas.microsoft.com/office/word/2010/wordprocessingCanvas" xmlns:cx="http://schemas.microsoft.com/office/drawing/2014/chartex" xmlns:cx1="http://schemas.microsoft.com/office/drawing/2015/9/8/chartex" xmlns:cx2="http://schemas.microsoft.com/office/drawing/2015/10/21/chartex" xmlns:cx3="http://schemas.microsoft.com/office/drawing/2016/5/9/chartex" xmlns:cx4="http://schemas.microsoft.com/office/drawing/2016/5/10/chartex" xmlns:cx5="http://schemas.microsoft.com/office/drawing/2016/5/11/chartex" xmlns:cx6="http://schemas.microsoft.com/office/drawing/2016/5/12/chartex" xmlns:cx7="http://schemas.microsoft.com/office/drawing/2016/5/13/chartex" xmlns:cx8="http://schemas.microsoft.com/office/drawing/2016/5/14/chartex" xmlns:mc="http://schemas.openxmlformats.org/markup-compatibility/2006" xmlns:aink="http://schemas.microsoft.com/office/drawing/2016/ink" xmlns:am3d="http://schemas.microsoft.com/office/drawing/2017/model3d" xmlns:o="urn:schemas-microsoft-com:office:office" xmlns:r="http://schemas.openxmlformats.org/officeDocument/2006/relationships" xmlns:m="http://schemas.openxmlformats.org/officeDocument/2006/math" xmlns:v="urn:schemas-microsoft-com:vml" xmlns:wp14="http://schemas.microsoft.com/office/word/2010/wordprocessingDrawing" xmlns:wp="http://schemas.openxmlformats.org/drawingml/2006/wordprocessingDrawing" xmlns:w10="urn:schemas-microsoft-com:office:word" xmlns:w="http://schemas.openxmlformats.org/wordprocessingml/2006/main" xmlns:w14="http://schemas.microsoft.com/office/word/2010/wordml" xmlns:w15="http://schemas.microsoft.com/office/word/2012/wordml" xmlns:w16cex="http://schemas.microsoft.com/office/word/2018/wordml/cex" xmlns:w16cid="http://schemas.microsoft.com/office/word/2016/wordml/cid" xmlns:w16="http://schemas.microsoft.com/office/word/2018/wordml" xmlns:w16sdtdh="http://schemas.microsoft.com/office/word/2020/wordml/sdtdatahash" xmlns:w16se="http://schemas.microsoft.com/office/word/2015/wordml/symex" xmlns:wpg="http://schemas.microsoft.com/office/word/2010/wordprocessingGroup" xmlns:wpi="http://schemas.microsoft.com/office/word/2010/wordprocessingInk" xmlns:wne="http://schemas.microsoft.com/office/word/2006/wordml" xmlns:wps="http://schemas.microsoft.com/office/word/2010/wordprocessingShape" mc:Ignorable="w14 w15 w16se w16cid w16 w16cex w16sdtdh wp14">
   <w:footnote w:type="separator" w:id="-1">
     <w:p>
       <w:pPr>
@@ -1586,7 +1254,7 @@
 </file>
 
 <file path=word/numbering.xml><?xml version="1.0" encoding="utf-8"?>
-<w:numbering xmlns:wpc="http://schemas.microsoft.com/office/word/2010/wordprocessingCanvas" xmlns:cx="http://schemas.microsoft.com/office/drawing/2014/chartex" xmlns:cx1="http://schemas.microsoft.com/office/drawing/2015/9/8/chartex" xmlns:cx2="http://schemas.microsoft.com/office/drawing/2015/10/21/chartex" xmlns:cx3="http://schemas.microsoft.com/office/drawing/2016/5/9/chartex" xmlns:cx4="http://schemas.microsoft.com/office/drawing/2016/5/10/chartex" xmlns:cx5="http://schemas.microsoft.com/office/drawing/2016/5/11/chartex" xmlns:cx6="http://schemas.microsoft.com/office/drawing/2016/5/12/chartex" xmlns:cx7="http://schemas.microsoft.com/office/drawing/2016/5/13/chartex" xmlns:cx8="http://schemas.microsoft.com/office/drawing/2016/5/14/chartex" xmlns:mc="http://schemas.openxmlformats.org/markup-compatibility/2006" xmlns:aink="http://schemas.microsoft.com/office/drawing/2016/ink" xmlns:am3d="http://schemas.microsoft.com/office/drawing/2017/model3d" xmlns:o="urn:schemas-microsoft-com:office:office" xmlns:r="http://schemas.openxmlformats.org/officeDocument/2006/relationships" xmlns:m="http://schemas.openxmlformats.org/officeDocument/2006/math" xmlns:v="urn:schemas-microsoft-com:vml" xmlns:wp14="http://schemas.microsoft.com/office/word/2010/wordprocessingDrawing" xmlns:wp="http://schemas.openxmlformats.org/drawingml/2006/wordprocessingDrawing" xmlns:w10="urn:schemas-microsoft-com:office:word" xmlns:w="http://schemas.openxmlformats.org/wordprocessingml/2006/main" xmlns:w14="http://schemas.microsoft.com/office/word/2010/wordml" xmlns:w15="http://schemas.microsoft.com/office/word/2012/wordml" xmlns:w16cid="http://schemas.microsoft.com/office/word/2016/wordml/cid" xmlns:w16se="http://schemas.microsoft.com/office/word/2015/wordml/symex" xmlns:wpg="http://schemas.microsoft.com/office/word/2010/wordprocessingGroup" xmlns:wpi="http://schemas.microsoft.com/office/word/2010/wordprocessingInk" xmlns:wne="http://schemas.microsoft.com/office/word/2006/wordml" xmlns:wps="http://schemas.microsoft.com/office/word/2010/wordprocessingShape" mc:Ignorable="w14 w15 w16se w16cid wp14">
+<w:numbering xmlns:wpc="http://schemas.microsoft.com/office/word/2010/wordprocessingCanvas" xmlns:cx="http://schemas.microsoft.com/office/drawing/2014/chartex" xmlns:cx1="http://schemas.microsoft.com/office/drawing/2015/9/8/chartex" xmlns:cx2="http://schemas.microsoft.com/office/drawing/2015/10/21/chartex" xmlns:cx3="http://schemas.microsoft.com/office/drawing/2016/5/9/chartex" xmlns:cx4="http://schemas.microsoft.com/office/drawing/2016/5/10/chartex" xmlns:cx5="http://schemas.microsoft.com/office/drawing/2016/5/11/chartex" xmlns:cx6="http://schemas.microsoft.com/office/drawing/2016/5/12/chartex" xmlns:cx7="http://schemas.microsoft.com/office/drawing/2016/5/13/chartex" xmlns:cx8="http://schemas.microsoft.com/office/drawing/2016/5/14/chartex" xmlns:mc="http://schemas.openxmlformats.org/markup-compatibility/2006" xmlns:aink="http://schemas.microsoft.com/office/drawing/2016/ink" xmlns:am3d="http://schemas.microsoft.com/office/drawing/2017/model3d" xmlns:o="urn:schemas-microsoft-com:office:office" xmlns:r="http://schemas.openxmlformats.org/officeDocument/2006/relationships" xmlns:m="http://schemas.openxmlformats.org/officeDocument/2006/math" xmlns:v="urn:schemas-microsoft-com:vml" xmlns:wp14="http://schemas.microsoft.com/office/word/2010/wordprocessingDrawing" xmlns:wp="http://schemas.openxmlformats.org/drawingml/2006/wordprocessingDrawing" xmlns:w10="urn:schemas-microsoft-com:office:word" xmlns:w="http://schemas.openxmlformats.org/wordprocessingml/2006/main" xmlns:w14="http://schemas.microsoft.com/office/word/2010/wordml" xmlns:w15="http://schemas.microsoft.com/office/word/2012/wordml" xmlns:w16cex="http://schemas.microsoft.com/office/word/2018/wordml/cex" xmlns:w16cid="http://schemas.microsoft.com/office/word/2016/wordml/cid" xmlns:w16="http://schemas.microsoft.com/office/word/2018/wordml" xmlns:w16sdtdh="http://schemas.microsoft.com/office/word/2020/wordml/sdtdatahash" xmlns:w16se="http://schemas.microsoft.com/office/word/2015/wordml/symex" xmlns:wpg="http://schemas.microsoft.com/office/word/2010/wordprocessingGroup" xmlns:wpi="http://schemas.microsoft.com/office/word/2010/wordprocessingInk" xmlns:wne="http://schemas.microsoft.com/office/word/2006/wordml" xmlns:wps="http://schemas.microsoft.com/office/word/2010/wordprocessingShape" mc:Ignorable="w14 w15 w16se w16cid w16 w16cex w16sdtdh wp14">
   <w:abstractNum w:abstractNumId="0" w15:restartNumberingAfterBreak="0">
     <w:nsid w:val="FFFFFF7C"/>
     <w:multiLevelType w:val="singleLevel"/>
@@ -4286,7 +3954,7 @@
 </file>
 
 <file path=word/styles.xml><?xml version="1.0" encoding="utf-8"?>
-<w:styles xmlns:mc="http://schemas.openxmlformats.org/markup-compatibility/2006" xmlns:r="http://schemas.openxmlformats.org/officeDocument/2006/relationships" xmlns:w="http://schemas.openxmlformats.org/wordprocessingml/2006/main" xmlns:w14="http://schemas.microsoft.com/office/word/2010/wordml" xmlns:w15="http://schemas.microsoft.com/office/word/2012/wordml" xmlns:w16cid="http://schemas.microsoft.com/office/word/2016/wordml/cid" xmlns:w16se="http://schemas.microsoft.com/office/word/2015/wordml/symex" mc:Ignorable="w14 w15 w16se w16cid">
+<w:styles xmlns:mc="http://schemas.openxmlformats.org/markup-compatibility/2006" xmlns:r="http://schemas.openxmlformats.org/officeDocument/2006/relationships" xmlns:w="http://schemas.openxmlformats.org/wordprocessingml/2006/main" xmlns:w14="http://schemas.microsoft.com/office/word/2010/wordml" xmlns:w15="http://schemas.microsoft.com/office/word/2012/wordml" xmlns:w16cex="http://schemas.microsoft.com/office/word/2018/wordml/cex" xmlns:w16cid="http://schemas.microsoft.com/office/word/2016/wordml/cid" xmlns:w16="http://schemas.microsoft.com/office/word/2018/wordml" xmlns:w16sdtdh="http://schemas.microsoft.com/office/word/2020/wordml/sdtdatahash" xmlns:w16se="http://schemas.microsoft.com/office/word/2015/wordml/symex" mc:Ignorable="w14 w15 w16se w16cid w16 w16cex w16sdtdh">
   <w:docDefaults>
     <w:rPrDefault>
       <w:rPr>
@@ -4296,7 +3964,7 @@
     </w:rPrDefault>
     <w:pPrDefault/>
   </w:docDefaults>
-  <w:latentStyles w:defLockedState="0" w:defUIPriority="99" w:defSemiHidden="0" w:defUnhideWhenUsed="0" w:defQFormat="0" w:count="375">
+  <w:latentStyles w:defLockedState="0" w:defUIPriority="99" w:defSemiHidden="0" w:defUnhideWhenUsed="0" w:defQFormat="0" w:count="376">
     <w:lsdException w:name="Normal" w:locked="1" w:uiPriority="0" w:qFormat="1"/>
     <w:lsdException w:name="heading 1" w:locked="1" w:qFormat="1"/>
     <w:lsdException w:name="heading 2" w:locked="1" w:qFormat="1"/>
@@ -4402,7 +4070,6 @@
     <w:lsdException w:name="HTML Sample" w:semiHidden="1" w:unhideWhenUsed="1"/>
     <w:lsdException w:name="HTML Typewriter" w:semiHidden="1" w:unhideWhenUsed="1"/>
     <w:lsdException w:name="HTML Variable" w:semiHidden="1" w:unhideWhenUsed="1"/>
-    <w:lsdException w:name="Normal Table" w:semiHidden="1" w:unhideWhenUsed="1"/>
     <w:lsdException w:name="annotation subject" w:semiHidden="1" w:unhideWhenUsed="1"/>
     <w:lsdException w:name="No List" w:semiHidden="1" w:unhideWhenUsed="1"/>
     <w:lsdException w:name="Outline List 1" w:semiHidden="1" w:unhideWhenUsed="1"/>
@@ -4449,10 +4116,8 @@
     <w:lsdException w:name="Table Subtle 2" w:semiHidden="1" w:unhideWhenUsed="1"/>
     <w:lsdException w:name="Table Web 1" w:semiHidden="1" w:unhideWhenUsed="1"/>
     <w:lsdException w:name="Table Web 2" w:semiHidden="1" w:unhideWhenUsed="1"/>
-    <w:lsdException w:name="Table Web 3" w:semiHidden="1" w:unhideWhenUsed="1"/>
     <w:lsdException w:name="Balloon Text" w:semiHidden="1" w:unhideWhenUsed="1"/>
     <w:lsdException w:name="Table Grid" w:locked="1" w:uiPriority="0"/>
-    <w:lsdException w:name="Table Theme" w:semiHidden="1" w:unhideWhenUsed="1"/>
     <w:lsdException w:name="Placeholder Text" w:semiHidden="1"/>
     <w:lsdException w:name="No Spacing" w:uiPriority="1"/>
     <w:lsdException w:name="Light Shading" w:uiPriority="60"/>
@@ -4670,6 +4335,7 @@
     <w:lsdException w:name="Smart Hyperlink" w:semiHidden="1" w:unhideWhenUsed="1"/>
     <w:lsdException w:name="Hashtag" w:semiHidden="1" w:unhideWhenUsed="1"/>
     <w:lsdException w:name="Unresolved Mention" w:semiHidden="1" w:unhideWhenUsed="1"/>
+    <w:lsdException w:name="Smart Link" w:semiHidden="1" w:unhideWhenUsed="1"/>
   </w:latentStyles>
   <w:style w:type="paragraph" w:default="1" w:styleId="Normal">
     <w:name w:val="Normal"/>

</xml_diff>